<commit_message>
added job in french
</commit_message>
<xml_diff>
--- a/templates/cover_letter_english.docx
+++ b/templates/cover_letter_english.docx
@@ -127,7 +127,19 @@
         <w:rPr>
           <w:lang w:val="en-GB"/>
         </w:rPr>
-        <w:t>I am writing to apply for a six-month internship as {{ job }}, starting in July 2025.</w:t>
+        <w:t>I am writing to apply for a six-month internship as</w:t>
+      </w:r>
+      <w:r>
+        <w:rPr>
+          <w:lang w:val="en-GB"/>
+        </w:rPr>
+        <w:t xml:space="preserve"> a</w:t>
+      </w:r>
+      <w:r>
+        <w:rPr>
+          <w:lang w:val="en-GB"/>
+        </w:rPr>
+        <w:t xml:space="preserve"> {{ job }}, starting in July 2025.</w:t>
       </w:r>
     </w:p>
     <w:p>

</xml_diff>